<commit_message>
update thêm bảng đặt tả của use care Báo cáo
</commit_message>
<xml_diff>
--- a/BaoCao/FRA/1412689/Phân tích chức năng UCNV08_9_10.docx
+++ b/BaoCao/FRA/1412689/Phân tích chức năng UCNV08_9_10.docx
@@ -85,6 +85,11 @@
       </w:r>
     </w:p>
     <w:p>
+      <w:r>
+        <w:tab/>
+      </w:r>
+    </w:p>
+    <w:p>
       <w:pPr>
         <w:rPr>
           <w:sz w:val="28"/>
@@ -93,6 +98,430 @@
       <w:r>
         <w:tab/>
       </w:r>
+      <w:proofErr w:type="spellStart"/>
+      <w:r>
+        <w:rPr>
+          <w:sz w:val="28"/>
+        </w:rPr>
+        <w:t>Báo</w:t>
+      </w:r>
+      <w:proofErr w:type="spellEnd"/>
+      <w:r>
+        <w:rPr>
+          <w:sz w:val="28"/>
+        </w:rPr>
+        <w:t xml:space="preserve"> </w:t>
+      </w:r>
+      <w:proofErr w:type="spellStart"/>
+      <w:r>
+        <w:rPr>
+          <w:sz w:val="28"/>
+        </w:rPr>
+        <w:t>cáo</w:t>
+      </w:r>
+      <w:proofErr w:type="spellEnd"/>
+    </w:p>
+    <w:tbl>
+      <w:tblPr>
+        <w:tblStyle w:val="LiBang"/>
+        <w:tblW w:w="0" w:type="auto"/>
+        <w:tblInd w:w="198" w:type="dxa"/>
+        <w:tblLook w:val="04A0" w:firstRow="1" w:lastRow="0" w:firstColumn="1" w:lastColumn="0" w:noHBand="0" w:noVBand="1"/>
+      </w:tblPr>
+      <w:tblGrid>
+        <w:gridCol w:w="1860"/>
+        <w:gridCol w:w="4609"/>
+        <w:gridCol w:w="2683"/>
+      </w:tblGrid>
+      <w:tr>
+        <w:trPr>
+          <w:trHeight w:val="278"/>
+        </w:trPr>
+        <w:tc>
+          <w:tcPr>
+            <w:tcW w:w="1890" w:type="dxa"/>
+            <w:vMerge w:val="restart"/>
+            <w:shd w:val="clear" w:color="auto" w:fill="BFBFBF" w:themeFill="background1" w:themeFillShade="BF"/>
+            <w:vAlign w:val="center"/>
+          </w:tcPr>
+          <w:p>
+            <w:pPr>
+              <w:pStyle w:val="MyTable1"/>
+              <w:spacing w:line="360" w:lineRule="auto"/>
+              <w:rPr>
+                <w:b/>
+                <w:noProof/>
+                <w:sz w:val="26"/>
+                <w:szCs w:val="26"/>
+                <w:lang w:val="vi-VN"/>
+              </w:rPr>
+            </w:pPr>
+            <w:r>
+              <w:rPr>
+                <w:b/>
+                <w:noProof/>
+                <w:sz w:val="26"/>
+                <w:szCs w:val="26"/>
+                <w:lang w:val="vi-VN"/>
+              </w:rPr>
+              <w:t>Tên Use Case</w:t>
+            </w:r>
+          </w:p>
+        </w:tc>
+        <w:tc>
+          <w:tcPr>
+            <w:tcW w:w="4770" w:type="dxa"/>
+            <w:vMerge w:val="restart"/>
+            <w:shd w:val="clear" w:color="auto" w:fill="BFBFBF" w:themeFill="background1" w:themeFillShade="BF"/>
+            <w:vAlign w:val="center"/>
+          </w:tcPr>
+          <w:p>
+            <w:pPr>
+              <w:pStyle w:val="TuNormal"/>
+              <w:numPr>
+                <w:ilvl w:val="0"/>
+                <w:numId w:val="0"/>
+              </w:numPr>
+              <w:spacing w:line="360" w:lineRule="auto"/>
+              <w:rPr>
+                <w:b/>
+                <w:noProof/>
+              </w:rPr>
+            </w:pPr>
+            <w:r>
+              <w:rPr>
+                <w:b/>
+                <w:noProof/>
+              </w:rPr>
+              <w:t>Báo cáo</w:t>
+            </w:r>
+          </w:p>
+        </w:tc>
+        <w:tc>
+          <w:tcPr>
+            <w:tcW w:w="2718" w:type="dxa"/>
+            <w:shd w:val="clear" w:color="auto" w:fill="BFBFBF" w:themeFill="background1" w:themeFillShade="BF"/>
+            <w:vAlign w:val="center"/>
+          </w:tcPr>
+          <w:p>
+            <w:pPr>
+              <w:pStyle w:val="MyTable1"/>
+              <w:spacing w:line="360" w:lineRule="auto"/>
+              <w:rPr>
+                <w:b/>
+                <w:noProof/>
+                <w:sz w:val="26"/>
+                <w:szCs w:val="26"/>
+                <w:lang w:val="vi-VN"/>
+              </w:rPr>
+            </w:pPr>
+            <w:r>
+              <w:rPr>
+                <w:b/>
+                <w:noProof/>
+                <w:sz w:val="26"/>
+                <w:szCs w:val="26"/>
+                <w:lang w:val="vi-VN"/>
+              </w:rPr>
+              <w:t>Mã số: UCCN-1</w:t>
+            </w:r>
+          </w:p>
+        </w:tc>
+      </w:tr>
+      <w:tr>
+        <w:trPr>
+          <w:trHeight w:val="277"/>
+        </w:trPr>
+        <w:tc>
+          <w:tcPr>
+            <w:tcW w:w="1890" w:type="dxa"/>
+            <w:vMerge/>
+            <w:shd w:val="clear" w:color="auto" w:fill="BFBFBF" w:themeFill="background1" w:themeFillShade="BF"/>
+            <w:vAlign w:val="center"/>
+          </w:tcPr>
+          <w:p>
+            <w:pPr>
+              <w:pStyle w:val="MyTable1"/>
+              <w:spacing w:line="360" w:lineRule="auto"/>
+              <w:rPr>
+                <w:b/>
+                <w:noProof/>
+                <w:sz w:val="26"/>
+                <w:szCs w:val="26"/>
+                <w:lang w:val="vi-VN"/>
+              </w:rPr>
+            </w:pPr>
+          </w:p>
+        </w:tc>
+        <w:tc>
+          <w:tcPr>
+            <w:tcW w:w="4770" w:type="dxa"/>
+            <w:vMerge/>
+            <w:shd w:val="clear" w:color="auto" w:fill="BFBFBF" w:themeFill="background1" w:themeFillShade="BF"/>
+            <w:vAlign w:val="center"/>
+          </w:tcPr>
+          <w:p>
+            <w:pPr>
+              <w:pStyle w:val="MyTable1"/>
+              <w:spacing w:line="360" w:lineRule="auto"/>
+              <w:rPr>
+                <w:noProof/>
+                <w:sz w:val="26"/>
+                <w:szCs w:val="26"/>
+                <w:lang w:val="vi-VN"/>
+              </w:rPr>
+            </w:pPr>
+          </w:p>
+        </w:tc>
+        <w:tc>
+          <w:tcPr>
+            <w:tcW w:w="2718" w:type="dxa"/>
+            <w:shd w:val="clear" w:color="auto" w:fill="BFBFBF" w:themeFill="background1" w:themeFillShade="BF"/>
+            <w:vAlign w:val="center"/>
+          </w:tcPr>
+          <w:p>
+            <w:pPr>
+              <w:pStyle w:val="MyTable1"/>
+              <w:spacing w:line="360" w:lineRule="auto"/>
+              <w:rPr>
+                <w:noProof/>
+                <w:sz w:val="26"/>
+                <w:szCs w:val="26"/>
+                <w:lang w:val="vi-VN"/>
+              </w:rPr>
+            </w:pPr>
+            <w:r>
+              <w:rPr>
+                <w:noProof/>
+                <w:sz w:val="26"/>
+                <w:szCs w:val="26"/>
+                <w:lang w:val="vi-VN"/>
+              </w:rPr>
+              <w:t xml:space="preserve">Tham chiếu: </w:t>
+            </w:r>
+            <w:r>
+              <w:rPr>
+                <w:noProof/>
+                <w:sz w:val="26"/>
+                <w:szCs w:val="26"/>
+                <w:lang w:val="vi-VN"/>
+              </w:rPr>
+              <w:t>[SRS-1.1] [HTUCNV-1]</w:t>
+            </w:r>
+          </w:p>
+        </w:tc>
+      </w:tr>
+      <w:tr>
+        <w:tc>
+          <w:tcPr>
+            <w:tcW w:w="1890" w:type="dxa"/>
+            <w:vAlign w:val="center"/>
+          </w:tcPr>
+          <w:p>
+            <w:pPr>
+              <w:pStyle w:val="MyTable1"/>
+              <w:spacing w:line="360" w:lineRule="auto"/>
+              <w:rPr>
+                <w:b/>
+                <w:noProof/>
+                <w:sz w:val="26"/>
+                <w:szCs w:val="26"/>
+                <w:lang w:val="vi-VN"/>
+              </w:rPr>
+            </w:pPr>
+            <w:r>
+              <w:rPr>
+                <w:b/>
+                <w:noProof/>
+                <w:sz w:val="26"/>
+                <w:szCs w:val="26"/>
+                <w:lang w:val="vi-VN"/>
+              </w:rPr>
+              <w:t>Mô tả</w:t>
+            </w:r>
+          </w:p>
+        </w:tc>
+        <w:tc>
+          <w:tcPr>
+            <w:tcW w:w="7488" w:type="dxa"/>
+            <w:gridSpan w:val="2"/>
+            <w:vAlign w:val="center"/>
+          </w:tcPr>
+          <w:p>
+            <w:pPr>
+              <w:pStyle w:val="TuNormal"/>
+              <w:numPr>
+                <w:ilvl w:val="0"/>
+                <w:numId w:val="0"/>
+              </w:numPr>
+              <w:spacing w:line="360" w:lineRule="auto"/>
+              <w:rPr>
+                <w:noProof/>
+              </w:rPr>
+            </w:pPr>
+            <w:r>
+              <w:rPr>
+                <w:noProof/>
+              </w:rPr>
+              <w:t>Use case bắt đầu khi giám đố</w:t>
+            </w:r>
+            <w:r>
+              <w:rPr>
+                <w:noProof/>
+              </w:rPr>
+              <w:t>c/ ban quản lí muốn tra cứu thông tin doanh thu của NPP và phân bổ hàng hóa</w:t>
+            </w:r>
+          </w:p>
+        </w:tc>
+      </w:tr>
+      <w:tr>
+        <w:tc>
+          <w:tcPr>
+            <w:tcW w:w="1890" w:type="dxa"/>
+            <w:vAlign w:val="center"/>
+          </w:tcPr>
+          <w:p>
+            <w:pPr>
+              <w:pStyle w:val="MyTable1"/>
+              <w:spacing w:line="360" w:lineRule="auto"/>
+              <w:rPr>
+                <w:b/>
+                <w:noProof/>
+                <w:sz w:val="26"/>
+                <w:szCs w:val="26"/>
+                <w:lang w:val="vi-VN"/>
+              </w:rPr>
+            </w:pPr>
+            <w:r>
+              <w:rPr>
+                <w:b/>
+                <w:noProof/>
+                <w:sz w:val="26"/>
+                <w:szCs w:val="26"/>
+                <w:lang w:val="vi-VN"/>
+              </w:rPr>
+              <w:t>Dòng cơ bản</w:t>
+            </w:r>
+          </w:p>
+        </w:tc>
+        <w:tc>
+          <w:tcPr>
+            <w:tcW w:w="7488" w:type="dxa"/>
+            <w:gridSpan w:val="2"/>
+            <w:vAlign w:val="center"/>
+          </w:tcPr>
+          <w:p>
+            <w:pPr>
+              <w:pStyle w:val="TuNormal"/>
+              <w:numPr>
+                <w:ilvl w:val="6"/>
+                <w:numId w:val="1"/>
+              </w:numPr>
+              <w:spacing w:before="0" w:after="0" w:line="360" w:lineRule="auto"/>
+              <w:ind w:left="256" w:hanging="306"/>
+              <w:rPr>
+                <w:noProof/>
+              </w:rPr>
+            </w:pPr>
+            <w:r>
+              <w:rPr>
+                <w:noProof/>
+              </w:rPr>
+              <w:t xml:space="preserve"> Giám đốc / nhân viên kinh doanh chọn chức năng </w:t>
+            </w:r>
+            <w:r>
+              <w:rPr>
+                <w:noProof/>
+              </w:rPr>
+              <w:t>báo cáo</w:t>
+            </w:r>
+          </w:p>
+          <w:p>
+            <w:pPr>
+              <w:pStyle w:val="TuNormal"/>
+              <w:numPr>
+                <w:ilvl w:val="6"/>
+                <w:numId w:val="1"/>
+              </w:numPr>
+              <w:spacing w:before="0" w:after="0" w:line="360" w:lineRule="auto"/>
+              <w:ind w:left="256" w:hanging="306"/>
+              <w:rPr>
+                <w:noProof/>
+              </w:rPr>
+            </w:pPr>
+            <w:r>
+              <w:rPr>
+                <w:noProof/>
+              </w:rPr>
+              <w:t>Hiển thị Báo cáo doanh thu của NPP và báo cáo phân bổ hàng hóa</w:t>
+            </w:r>
+          </w:p>
+        </w:tc>
+      </w:tr>
+      <w:tr>
+        <w:tc>
+          <w:tcPr>
+            <w:tcW w:w="1890" w:type="dxa"/>
+            <w:vAlign w:val="center"/>
+          </w:tcPr>
+          <w:p>
+            <w:pPr>
+              <w:pStyle w:val="MyTable1"/>
+              <w:spacing w:line="360" w:lineRule="auto"/>
+              <w:rPr>
+                <w:b/>
+                <w:noProof/>
+                <w:sz w:val="26"/>
+                <w:szCs w:val="26"/>
+                <w:lang w:val="vi-VN"/>
+              </w:rPr>
+            </w:pPr>
+            <w:r>
+              <w:rPr>
+                <w:b/>
+                <w:noProof/>
+                <w:sz w:val="26"/>
+                <w:szCs w:val="26"/>
+                <w:lang w:val="vi-VN"/>
+              </w:rPr>
+              <w:t>Dòng thay thế</w:t>
+            </w:r>
+          </w:p>
+        </w:tc>
+        <w:tc>
+          <w:tcPr>
+            <w:tcW w:w="7488" w:type="dxa"/>
+            <w:gridSpan w:val="2"/>
+            <w:vAlign w:val="center"/>
+          </w:tcPr>
+          <w:p>
+            <w:pPr>
+              <w:pStyle w:val="TuNormal"/>
+              <w:numPr>
+                <w:ilvl w:val="0"/>
+                <w:numId w:val="0"/>
+              </w:numPr>
+              <w:spacing w:line="360" w:lineRule="auto"/>
+              <w:rPr>
+                <w:noProof/>
+              </w:rPr>
+            </w:pPr>
+            <w:r>
+              <w:rPr>
+                <w:noProof/>
+              </w:rPr>
+              <w:t>Không có</w:t>
+            </w:r>
+          </w:p>
+        </w:tc>
+      </w:tr>
+    </w:tbl>
+    <w:p>
+      <w:pPr>
+        <w:rPr>
+          <w:sz w:val="28"/>
+        </w:rPr>
+      </w:pPr>
     </w:p>
     <w:p/>
     <w:p>
@@ -626,7 +1055,10 @@
           <w:p>
             <w:pPr>
               <w:pStyle w:val="TuStyle-Title1"/>
-              <w:spacing w:before="0" w:after="0" w:line="240" w:lineRule="auto"/>
+              <w:numPr>
+                <w:ilvl w:val="0"/>
+                <w:numId w:val="8"/>
+              </w:numPr>
               <w:cnfStyle w:val="000000100000" w:firstRow="0" w:lastRow="0" w:firstColumn="0" w:lastColumn="0" w:oddVBand="0" w:evenVBand="0" w:oddHBand="1" w:evenHBand="0" w:firstRowFirstColumn="0" w:firstRowLastColumn="0" w:lastRowFirstColumn="0" w:lastRowLastColumn="0"/>
               <w:rPr>
                 <w:b w:val="0"/>
@@ -756,6 +1188,10 @@
           <w:p>
             <w:pPr>
               <w:pStyle w:val="TuStyle-Title1"/>
+              <w:numPr>
+                <w:ilvl w:val="0"/>
+                <w:numId w:val="8"/>
+              </w:numPr>
               <w:spacing w:before="0" w:after="0" w:line="240" w:lineRule="auto"/>
               <w:cnfStyle w:val="000000100000" w:firstRow="0" w:lastRow="0" w:firstColumn="0" w:lastColumn="0" w:oddVBand="0" w:evenVBand="0" w:oddHBand="1" w:evenHBand="0" w:firstRowFirstColumn="0" w:firstRowLastColumn="0" w:lastRowFirstColumn="0" w:lastRowLastColumn="0"/>
               <w:rPr>
@@ -1026,6 +1462,10 @@
           <w:p>
             <w:pPr>
               <w:pStyle w:val="TuStyle-Title1"/>
+              <w:numPr>
+                <w:ilvl w:val="0"/>
+                <w:numId w:val="8"/>
+              </w:numPr>
               <w:spacing w:before="0" w:after="0" w:line="240" w:lineRule="auto"/>
               <w:cnfStyle w:val="000000100000" w:firstRow="0" w:lastRow="0" w:firstColumn="0" w:lastColumn="0" w:oddVBand="0" w:evenVBand="0" w:oddHBand="1" w:evenHBand="0" w:firstRowFirstColumn="0" w:firstRowLastColumn="0" w:lastRowFirstColumn="0" w:lastRowLastColumn="0"/>
               <w:rPr>
@@ -1128,6 +1568,10 @@
           <w:p>
             <w:pPr>
               <w:pStyle w:val="TuStyle-Title1"/>
+              <w:numPr>
+                <w:ilvl w:val="0"/>
+                <w:numId w:val="8"/>
+              </w:numPr>
               <w:spacing w:before="0" w:after="0" w:line="240" w:lineRule="auto"/>
               <w:cnfStyle w:val="000000100000" w:firstRow="0" w:lastRow="0" w:firstColumn="0" w:lastColumn="0" w:oddVBand="0" w:evenVBand="0" w:oddHBand="1" w:evenHBand="0" w:firstRowFirstColumn="0" w:firstRowLastColumn="0" w:lastRowFirstColumn="0" w:lastRowLastColumn="0"/>
               <w:rPr>
@@ -1304,6 +1748,10 @@
           <w:p>
             <w:pPr>
               <w:pStyle w:val="TuStyle-Title1"/>
+              <w:numPr>
+                <w:ilvl w:val="0"/>
+                <w:numId w:val="8"/>
+              </w:numPr>
               <w:spacing w:before="0" w:after="0" w:line="240" w:lineRule="auto"/>
               <w:cnfStyle w:val="000000100000" w:firstRow="0" w:lastRow="0" w:firstColumn="0" w:lastColumn="0" w:oddVBand="0" w:evenVBand="0" w:oddHBand="1" w:evenHBand="0" w:firstRowFirstColumn="0" w:firstRowLastColumn="0" w:lastRowFirstColumn="0" w:lastRowLastColumn="0"/>
               <w:rPr>
@@ -1378,6 +1826,10 @@
           <w:p>
             <w:pPr>
               <w:pStyle w:val="TuStyle-Title1"/>
+              <w:numPr>
+                <w:ilvl w:val="0"/>
+                <w:numId w:val="8"/>
+              </w:numPr>
               <w:spacing w:before="0" w:after="0" w:line="240" w:lineRule="auto"/>
               <w:cnfStyle w:val="000000100000" w:firstRow="0" w:lastRow="0" w:firstColumn="0" w:lastColumn="0" w:oddVBand="0" w:evenVBand="0" w:oddHBand="1" w:evenHBand="0" w:firstRowFirstColumn="0" w:firstRowLastColumn="0" w:lastRowFirstColumn="0" w:lastRowLastColumn="0"/>
               <w:rPr>
@@ -1389,7 +1841,6 @@
               <w:rPr>
                 <w:b w:val="0"/>
               </w:rPr>
-              <w:lastRenderedPageBreak/>
               <w:t>Hiển</w:t>
             </w:r>
             <w:proofErr w:type="spellEnd"/>
@@ -1816,7 +2267,15 @@
               <w:rPr>
                 <w:b w:val="0"/>
               </w:rPr>
-              <w:t>phân</w:t>
+              <w:t>p</w:t>
+            </w:r>
+            <w:bookmarkStart w:id="0" w:name="_GoBack"/>
+            <w:bookmarkEnd w:id="0"/>
+            <w:r>
+              <w:rPr>
+                <w:b w:val="0"/>
+              </w:rPr>
+              <w:t>hân</w:t>
             </w:r>
             <w:proofErr w:type="spellEnd"/>
             <w:r>
@@ -1837,6 +2296,10 @@
           <w:p>
             <w:pPr>
               <w:pStyle w:val="TuStyle-Title1"/>
+              <w:numPr>
+                <w:ilvl w:val="0"/>
+                <w:numId w:val="8"/>
+              </w:numPr>
               <w:spacing w:before="0" w:after="0" w:line="240" w:lineRule="auto"/>
               <w:cnfStyle w:val="000000100000" w:firstRow="0" w:lastRow="0" w:firstColumn="0" w:lastColumn="0" w:oddVBand="0" w:evenVBand="0" w:oddHBand="1" w:evenHBand="0" w:firstRowFirstColumn="0" w:firstRowLastColumn="0" w:lastRowFirstColumn="0" w:lastRowLastColumn="0"/>
               <w:rPr>
@@ -2105,6 +2568,10 @@
           <w:p>
             <w:pPr>
               <w:pStyle w:val="TuStyle-Title1"/>
+              <w:numPr>
+                <w:ilvl w:val="0"/>
+                <w:numId w:val="8"/>
+              </w:numPr>
               <w:spacing w:before="0" w:after="0" w:line="240" w:lineRule="auto"/>
               <w:cnfStyle w:val="000000100000" w:firstRow="0" w:lastRow="0" w:firstColumn="0" w:lastColumn="0" w:oddVBand="0" w:evenVBand="0" w:oddHBand="1" w:evenHBand="0" w:firstRowFirstColumn="0" w:firstRowLastColumn="0" w:lastRowFirstColumn="0" w:lastRowLastColumn="0"/>
               <w:rPr>
@@ -2185,6 +2652,10 @@
           <w:p>
             <w:pPr>
               <w:pStyle w:val="TuStyle-Title1"/>
+              <w:numPr>
+                <w:ilvl w:val="0"/>
+                <w:numId w:val="8"/>
+              </w:numPr>
               <w:spacing w:before="0" w:after="0" w:line="240" w:lineRule="auto"/>
               <w:cnfStyle w:val="000000100000" w:firstRow="0" w:lastRow="0" w:firstColumn="0" w:lastColumn="0" w:oddVBand="0" w:evenVBand="0" w:oddHBand="1" w:evenHBand="0" w:firstRowFirstColumn="0" w:firstRowLastColumn="0" w:lastRowFirstColumn="0" w:lastRowLastColumn="0"/>
               <w:rPr>
@@ -2349,6 +2820,10 @@
           <w:p>
             <w:pPr>
               <w:pStyle w:val="TuStyle-Title1"/>
+              <w:numPr>
+                <w:ilvl w:val="0"/>
+                <w:numId w:val="8"/>
+              </w:numPr>
               <w:spacing w:before="0" w:after="0" w:line="240" w:lineRule="auto"/>
               <w:cnfStyle w:val="000000100000" w:firstRow="0" w:lastRow="0" w:firstColumn="0" w:lastColumn="0" w:oddVBand="0" w:evenVBand="0" w:oddHBand="1" w:evenHBand="0" w:firstRowFirstColumn="0" w:firstRowLastColumn="0" w:lastRowFirstColumn="0" w:lastRowLastColumn="0"/>
               <w:rPr>
@@ -2437,6 +2912,10 @@
           <w:p>
             <w:pPr>
               <w:pStyle w:val="TuStyle-Title1"/>
+              <w:numPr>
+                <w:ilvl w:val="0"/>
+                <w:numId w:val="8"/>
+              </w:numPr>
               <w:spacing w:before="0" w:after="0" w:line="240" w:lineRule="auto"/>
               <w:cnfStyle w:val="000000100000" w:firstRow="0" w:lastRow="0" w:firstColumn="0" w:lastColumn="0" w:oddVBand="0" w:evenVBand="0" w:oddHBand="1" w:evenHBand="0" w:firstRowFirstColumn="0" w:firstRowLastColumn="0" w:lastRowFirstColumn="0" w:lastRowLastColumn="0"/>
               <w:rPr>
@@ -2489,6 +2968,10 @@
           <w:p>
             <w:pPr>
               <w:pStyle w:val="TuStyle-Title1"/>
+              <w:numPr>
+                <w:ilvl w:val="0"/>
+                <w:numId w:val="8"/>
+              </w:numPr>
               <w:spacing w:before="0" w:after="0" w:line="240" w:lineRule="auto"/>
               <w:cnfStyle w:val="000000100000" w:firstRow="0" w:lastRow="0" w:firstColumn="0" w:lastColumn="0" w:oddVBand="0" w:evenVBand="0" w:oddHBand="1" w:evenHBand="0" w:firstRowFirstColumn="0" w:firstRowLastColumn="0" w:lastRowFirstColumn="0" w:lastRowLastColumn="0"/>
               <w:rPr>
@@ -2563,6 +3046,10 @@
           <w:p>
             <w:pPr>
               <w:pStyle w:val="TuStyle-Title1"/>
+              <w:numPr>
+                <w:ilvl w:val="0"/>
+                <w:numId w:val="8"/>
+              </w:numPr>
               <w:spacing w:before="0" w:after="0" w:line="240" w:lineRule="auto"/>
               <w:cnfStyle w:val="000000100000" w:firstRow="0" w:lastRow="0" w:firstColumn="0" w:lastColumn="0" w:oddVBand="0" w:evenVBand="0" w:oddHBand="1" w:evenHBand="0" w:firstRowFirstColumn="0" w:firstRowLastColumn="0" w:lastRowFirstColumn="0" w:lastRowLastColumn="0"/>
               <w:rPr>
@@ -2623,6 +3110,10 @@
           <w:p>
             <w:pPr>
               <w:pStyle w:val="TuStyle-Title1"/>
+              <w:numPr>
+                <w:ilvl w:val="0"/>
+                <w:numId w:val="8"/>
+              </w:numPr>
               <w:spacing w:before="0" w:after="0" w:line="240" w:lineRule="auto"/>
               <w:cnfStyle w:val="000000100000" w:firstRow="0" w:lastRow="0" w:firstColumn="0" w:lastColumn="0" w:oddVBand="0" w:evenVBand="0" w:oddHBand="1" w:evenHBand="0" w:firstRowFirstColumn="0" w:firstRowLastColumn="0" w:lastRowFirstColumn="0" w:lastRowLastColumn="0"/>
               <w:rPr>
@@ -2697,6 +3188,10 @@
           <w:p>
             <w:pPr>
               <w:pStyle w:val="TuStyle-Title1"/>
+              <w:numPr>
+                <w:ilvl w:val="0"/>
+                <w:numId w:val="8"/>
+              </w:numPr>
               <w:spacing w:before="0" w:after="0" w:line="240" w:lineRule="auto"/>
               <w:cnfStyle w:val="000000100000" w:firstRow="0" w:lastRow="0" w:firstColumn="0" w:lastColumn="0" w:oddVBand="0" w:evenVBand="0" w:oddHBand="1" w:evenHBand="0" w:firstRowFirstColumn="0" w:firstRowLastColumn="0" w:lastRowFirstColumn="0" w:lastRowLastColumn="0"/>
               <w:rPr>
@@ -2777,6 +3272,10 @@
           <w:p>
             <w:pPr>
               <w:pStyle w:val="TuStyle-Title1"/>
+              <w:numPr>
+                <w:ilvl w:val="0"/>
+                <w:numId w:val="8"/>
+              </w:numPr>
               <w:spacing w:before="0" w:after="0" w:line="240" w:lineRule="auto"/>
               <w:cnfStyle w:val="000000100000" w:firstRow="0" w:lastRow="0" w:firstColumn="0" w:lastColumn="0" w:oddVBand="0" w:evenVBand="0" w:oddHBand="1" w:evenHBand="0" w:firstRowFirstColumn="0" w:firstRowLastColumn="0" w:lastRowFirstColumn="0" w:lastRowLastColumn="0"/>
               <w:rPr>
@@ -3438,6 +3937,7 @@
             </w:pPr>
             <w:proofErr w:type="spellStart"/>
             <w:r>
+              <w:lastRenderedPageBreak/>
               <w:t>Tên</w:t>
             </w:r>
             <w:proofErr w:type="spellEnd"/>
@@ -5126,7 +5626,6 @@
               <w:rPr>
                 <w:b w:val="0"/>
               </w:rPr>
-              <w:lastRenderedPageBreak/>
               <w:t>Chọn</w:t>
             </w:r>
             <w:proofErr w:type="spellEnd"/>
@@ -6364,231 +6863,192 @@
     </w:p>
     <w:tbl>
       <w:tblPr>
-        <w:tblStyle w:val="PlainTable11"/>
-        <w:tblW w:w="9157" w:type="dxa"/>
+        <w:tblStyle w:val="LiBang"/>
+        <w:tblW w:w="0" w:type="auto"/>
         <w:tblInd w:w="198" w:type="dxa"/>
         <w:tblLook w:val="04A0" w:firstRow="1" w:lastRow="0" w:firstColumn="1" w:lastColumn="0" w:noHBand="0" w:noVBand="1"/>
       </w:tblPr>
       <w:tblGrid>
-        <w:gridCol w:w="1867"/>
-        <w:gridCol w:w="4703"/>
-        <w:gridCol w:w="2587"/>
+        <w:gridCol w:w="1858"/>
+        <w:gridCol w:w="4612"/>
+        <w:gridCol w:w="2682"/>
       </w:tblGrid>
       <w:tr>
         <w:trPr>
-          <w:cnfStyle w:val="100000000000" w:firstRow="1" w:lastRow="0" w:firstColumn="0" w:lastColumn="0" w:oddVBand="0" w:evenVBand="0" w:oddHBand="0" w:evenHBand="0" w:firstRowFirstColumn="0" w:firstRowLastColumn="0" w:lastRowFirstColumn="0" w:lastRowLastColumn="0"/>
-          <w:trHeight w:val="539"/>
+          <w:trHeight w:val="278"/>
         </w:trPr>
         <w:tc>
           <w:tcPr>
-            <w:cnfStyle w:val="001000000000" w:firstRow="0" w:lastRow="0" w:firstColumn="1" w:lastColumn="0" w:oddVBand="0" w:evenVBand="0" w:oddHBand="0" w:evenHBand="0" w:firstRowFirstColumn="0" w:firstRowLastColumn="0" w:lastRowFirstColumn="0" w:lastRowLastColumn="0"/>
-            <w:tcW w:w="1867" w:type="dxa"/>
+            <w:tcW w:w="1890" w:type="dxa"/>
             <w:vMerge w:val="restart"/>
-            <w:tcBorders>
-              <w:top w:val="single" w:sz="4" w:space="0" w:color="auto"/>
-              <w:left w:val="single" w:sz="4" w:space="0" w:color="auto"/>
-              <w:bottom w:val="single" w:sz="4" w:space="0" w:color="auto"/>
-              <w:right w:val="single" w:sz="4" w:space="0" w:color="auto"/>
-            </w:tcBorders>
             <w:shd w:val="clear" w:color="auto" w:fill="BFBFBF" w:themeFill="background1" w:themeFillShade="BF"/>
+            <w:vAlign w:val="center"/>
           </w:tcPr>
           <w:p>
             <w:pPr>
               <w:pStyle w:val="MyTable1"/>
+              <w:spacing w:line="360" w:lineRule="auto"/>
+              <w:rPr>
+                <w:b/>
+                <w:noProof/>
+                <w:sz w:val="26"/>
+                <w:szCs w:val="26"/>
+                <w:lang w:val="vi-VN"/>
+              </w:rPr>
             </w:pPr>
-            <w:proofErr w:type="spellStart"/>
-            <w:r>
-              <w:t>Tên</w:t>
-            </w:r>
-            <w:proofErr w:type="spellEnd"/>
-            <w:r>
-              <w:t xml:space="preserve"> Use Case</w:t>
+            <w:r>
+              <w:rPr>
+                <w:b/>
+                <w:noProof/>
+                <w:sz w:val="26"/>
+                <w:szCs w:val="26"/>
+                <w:lang w:val="vi-VN"/>
+              </w:rPr>
+              <w:t>Tên Use Case</w:t>
             </w:r>
           </w:p>
         </w:tc>
         <w:tc>
           <w:tcPr>
-            <w:tcW w:w="4703" w:type="dxa"/>
+            <w:tcW w:w="4770" w:type="dxa"/>
             <w:vMerge w:val="restart"/>
-            <w:tcBorders>
-              <w:top w:val="single" w:sz="4" w:space="0" w:color="auto"/>
-              <w:left w:val="single" w:sz="4" w:space="0" w:color="auto"/>
-              <w:bottom w:val="single" w:sz="4" w:space="0" w:color="auto"/>
-              <w:right w:val="single" w:sz="4" w:space="0" w:color="auto"/>
-            </w:tcBorders>
             <w:shd w:val="clear" w:color="auto" w:fill="BFBFBF" w:themeFill="background1" w:themeFillShade="BF"/>
+            <w:vAlign w:val="center"/>
+          </w:tcPr>
+          <w:p>
+            <w:pPr>
+              <w:pStyle w:val="TuNormal"/>
+              <w:numPr>
+                <w:ilvl w:val="0"/>
+                <w:numId w:val="0"/>
+              </w:numPr>
+              <w:spacing w:line="360" w:lineRule="auto"/>
+              <w:rPr>
+                <w:b/>
+                <w:noProof/>
+                <w:lang w:val="vi-VN"/>
+              </w:rPr>
+            </w:pPr>
+            <w:r>
+              <w:rPr>
+                <w:b/>
+                <w:noProof/>
+                <w:lang w:val="vi-VN"/>
+              </w:rPr>
+              <w:t>Thống kê doanh thu</w:t>
+            </w:r>
+          </w:p>
+        </w:tc>
+        <w:tc>
+          <w:tcPr>
+            <w:tcW w:w="2718" w:type="dxa"/>
+            <w:shd w:val="clear" w:color="auto" w:fill="BFBFBF" w:themeFill="background1" w:themeFillShade="BF"/>
+            <w:vAlign w:val="center"/>
           </w:tcPr>
           <w:p>
             <w:pPr>
               <w:pStyle w:val="MyTable1"/>
-              <w:cnfStyle w:val="100000000000" w:firstRow="1" w:lastRow="0" w:firstColumn="0" w:lastColumn="0" w:oddVBand="0" w:evenVBand="0" w:oddHBand="0" w:evenHBand="0" w:firstRowFirstColumn="0" w:firstRowLastColumn="0" w:lastRowFirstColumn="0" w:lastRowLastColumn="0"/>
+              <w:spacing w:line="360" w:lineRule="auto"/>
+              <w:rPr>
+                <w:b/>
+                <w:noProof/>
+                <w:sz w:val="26"/>
+                <w:szCs w:val="26"/>
+                <w:lang w:val="vi-VN"/>
+              </w:rPr>
             </w:pPr>
-            <w:proofErr w:type="spellStart"/>
-            <w:r>
-              <w:t>Báo</w:t>
-            </w:r>
-            <w:proofErr w:type="spellEnd"/>
-            <w:r>
-              <w:t xml:space="preserve"> </w:t>
-            </w:r>
-            <w:proofErr w:type="spellStart"/>
-            <w:r>
-              <w:t>cáo</w:t>
-            </w:r>
-            <w:proofErr w:type="spellEnd"/>
-            <w:r>
-              <w:t xml:space="preserve"> </w:t>
-            </w:r>
-            <w:proofErr w:type="spellStart"/>
-            <w:r>
-              <w:t>kinh</w:t>
-            </w:r>
-            <w:proofErr w:type="spellEnd"/>
-            <w:r>
-              <w:t xml:space="preserve"> </w:t>
-            </w:r>
-            <w:proofErr w:type="spellStart"/>
-            <w:r>
-              <w:t>doanh</w:t>
-            </w:r>
-            <w:proofErr w:type="spellEnd"/>
-            <w:r>
-              <w:t xml:space="preserve"> </w:t>
-            </w:r>
-            <w:proofErr w:type="spellStart"/>
-            <w:r>
-              <w:t>của</w:t>
-            </w:r>
-            <w:proofErr w:type="spellEnd"/>
-            <w:r>
-              <w:t xml:space="preserve"> NPP</w:t>
-            </w:r>
-          </w:p>
-        </w:tc>
-        <w:tc>
-          <w:tcPr>
-            <w:tcW w:w="2587" w:type="dxa"/>
-            <w:tcBorders>
-              <w:top w:val="single" w:sz="4" w:space="0" w:color="auto"/>
-              <w:left w:val="single" w:sz="4" w:space="0" w:color="auto"/>
-              <w:bottom w:val="single" w:sz="4" w:space="0" w:color="auto"/>
-              <w:right w:val="single" w:sz="4" w:space="0" w:color="auto"/>
-            </w:tcBorders>
-            <w:shd w:val="clear" w:color="auto" w:fill="BFBFBF" w:themeFill="background1" w:themeFillShade="BF"/>
-          </w:tcPr>
-          <w:p>
-            <w:pPr>
-              <w:pStyle w:val="MyTable1"/>
-              <w:cnfStyle w:val="100000000000" w:firstRow="1" w:lastRow="0" w:firstColumn="0" w:lastColumn="0" w:oddVBand="0" w:evenVBand="0" w:oddHBand="0" w:evenHBand="0" w:firstRowFirstColumn="0" w:firstRowLastColumn="0" w:lastRowFirstColumn="0" w:lastRowLastColumn="0"/>
-            </w:pPr>
-            <w:proofErr w:type="spellStart"/>
-            <w:r>
-              <w:t>Mã</w:t>
-            </w:r>
-            <w:proofErr w:type="spellEnd"/>
-            <w:r>
-              <w:t xml:space="preserve"> </w:t>
-            </w:r>
-            <w:proofErr w:type="spellStart"/>
-            <w:r>
-              <w:t>số</w:t>
-            </w:r>
-            <w:proofErr w:type="spellEnd"/>
-            <w:r>
-              <w:t>: UC</w:t>
-            </w:r>
-            <w:r>
-              <w:t>CN-</w:t>
-            </w:r>
-            <w:r>
-              <w:t>1</w:t>
+            <w:r>
+              <w:rPr>
+                <w:b/>
+                <w:noProof/>
+                <w:sz w:val="26"/>
+                <w:szCs w:val="26"/>
+                <w:lang w:val="vi-VN"/>
+              </w:rPr>
+              <w:t>Mã số: UCCN-1</w:t>
             </w:r>
           </w:p>
         </w:tc>
       </w:tr>
       <w:tr>
         <w:trPr>
-          <w:cnfStyle w:val="000000100000" w:firstRow="0" w:lastRow="0" w:firstColumn="0" w:lastColumn="0" w:oddVBand="0" w:evenVBand="0" w:oddHBand="1" w:evenHBand="0" w:firstRowFirstColumn="0" w:firstRowLastColumn="0" w:lastRowFirstColumn="0" w:lastRowLastColumn="0"/>
-          <w:trHeight w:val="699"/>
+          <w:trHeight w:val="277"/>
         </w:trPr>
         <w:tc>
           <w:tcPr>
-            <w:cnfStyle w:val="001000000000" w:firstRow="0" w:lastRow="0" w:firstColumn="1" w:lastColumn="0" w:oddVBand="0" w:evenVBand="0" w:oddHBand="0" w:evenHBand="0" w:firstRowFirstColumn="0" w:firstRowLastColumn="0" w:lastRowFirstColumn="0" w:lastRowLastColumn="0"/>
-            <w:tcW w:w="1867" w:type="dxa"/>
+            <w:tcW w:w="1890" w:type="dxa"/>
             <w:vMerge/>
-            <w:tcBorders>
-              <w:top w:val="single" w:sz="4" w:space="0" w:color="auto"/>
-              <w:left w:val="single" w:sz="4" w:space="0" w:color="auto"/>
-              <w:bottom w:val="single" w:sz="4" w:space="0" w:color="auto"/>
-              <w:right w:val="single" w:sz="4" w:space="0" w:color="auto"/>
-            </w:tcBorders>
             <w:shd w:val="clear" w:color="auto" w:fill="BFBFBF" w:themeFill="background1" w:themeFillShade="BF"/>
+            <w:vAlign w:val="center"/>
           </w:tcPr>
           <w:p>
             <w:pPr>
               <w:pStyle w:val="MyTable1"/>
+              <w:spacing w:line="360" w:lineRule="auto"/>
+              <w:rPr>
+                <w:b/>
+                <w:noProof/>
+                <w:sz w:val="26"/>
+                <w:szCs w:val="26"/>
+                <w:lang w:val="vi-VN"/>
+              </w:rPr>
             </w:pPr>
           </w:p>
         </w:tc>
         <w:tc>
           <w:tcPr>
-            <w:tcW w:w="4703" w:type="dxa"/>
+            <w:tcW w:w="4770" w:type="dxa"/>
             <w:vMerge/>
-            <w:tcBorders>
-              <w:top w:val="single" w:sz="4" w:space="0" w:color="auto"/>
-              <w:left w:val="single" w:sz="4" w:space="0" w:color="auto"/>
-              <w:bottom w:val="single" w:sz="4" w:space="0" w:color="auto"/>
-              <w:right w:val="single" w:sz="4" w:space="0" w:color="auto"/>
-            </w:tcBorders>
             <w:shd w:val="clear" w:color="auto" w:fill="BFBFBF" w:themeFill="background1" w:themeFillShade="BF"/>
+            <w:vAlign w:val="center"/>
           </w:tcPr>
           <w:p>
             <w:pPr>
               <w:pStyle w:val="MyTable1"/>
-              <w:cnfStyle w:val="000000100000" w:firstRow="0" w:lastRow="0" w:firstColumn="0" w:lastColumn="0" w:oddVBand="0" w:evenVBand="0" w:oddHBand="1" w:evenHBand="0" w:firstRowFirstColumn="0" w:firstRowLastColumn="0" w:lastRowFirstColumn="0" w:lastRowLastColumn="0"/>
+              <w:spacing w:line="360" w:lineRule="auto"/>
+              <w:rPr>
+                <w:noProof/>
+                <w:sz w:val="26"/>
+                <w:szCs w:val="26"/>
+                <w:lang w:val="vi-VN"/>
+              </w:rPr>
             </w:pPr>
           </w:p>
         </w:tc>
         <w:tc>
           <w:tcPr>
-            <w:tcW w:w="2587" w:type="dxa"/>
-            <w:tcBorders>
-              <w:top w:val="single" w:sz="4" w:space="0" w:color="auto"/>
-              <w:left w:val="single" w:sz="4" w:space="0" w:color="auto"/>
-              <w:bottom w:val="single" w:sz="4" w:space="0" w:color="auto"/>
-              <w:right w:val="single" w:sz="4" w:space="0" w:color="auto"/>
-            </w:tcBorders>
+            <w:tcW w:w="2718" w:type="dxa"/>
             <w:shd w:val="clear" w:color="auto" w:fill="BFBFBF" w:themeFill="background1" w:themeFillShade="BF"/>
+            <w:vAlign w:val="center"/>
           </w:tcPr>
           <w:p>
             <w:pPr>
               <w:pStyle w:val="MyTable1"/>
-              <w:cnfStyle w:val="000000100000" w:firstRow="0" w:lastRow="0" w:firstColumn="0" w:lastColumn="0" w:oddVBand="0" w:evenVBand="0" w:oddHBand="1" w:evenHBand="0" w:firstRowFirstColumn="0" w:firstRowLastColumn="0" w:lastRowFirstColumn="0" w:lastRowLastColumn="0"/>
+              <w:spacing w:line="360" w:lineRule="auto"/>
+              <w:rPr>
+                <w:noProof/>
+                <w:sz w:val="26"/>
+                <w:szCs w:val="26"/>
+                <w:lang w:val="vi-VN"/>
+              </w:rPr>
             </w:pPr>
-            <w:proofErr w:type="spellStart"/>
-            <w:r>
-              <w:t>Tham</w:t>
-            </w:r>
-            <w:proofErr w:type="spellEnd"/>
-            <w:r>
-              <w:t xml:space="preserve"> </w:t>
-            </w:r>
-            <w:proofErr w:type="spellStart"/>
-            <w:r>
-              <w:t>chiếu</w:t>
-            </w:r>
-            <w:proofErr w:type="spellEnd"/>
-            <w:r>
-              <w:t>: [1]</w:t>
-            </w:r>
-            <w:r>
-              <w:t xml:space="preserve"> [HT</w:t>
-            </w:r>
-            <w:r>
-              <w:t>UC</w:t>
-            </w:r>
-            <w:r>
-              <w:t>NV-1]</w:t>
+            <w:r>
+              <w:rPr>
+                <w:noProof/>
+                <w:sz w:val="26"/>
+                <w:szCs w:val="26"/>
+                <w:lang w:val="vi-VN"/>
+              </w:rPr>
+              <w:t xml:space="preserve">Tham chiếu: </w:t>
+            </w:r>
+            <w:r>
+              <w:rPr>
+                <w:noProof/>
+                <w:sz w:val="26"/>
+                <w:szCs w:val="26"/>
+                <w:lang w:val="vi-VN"/>
+              </w:rPr>
+              <w:t>[SRS-1.1] [HTUCNV-1]</w:t>
             </w:r>
           </w:p>
         </w:tc>
@@ -6596,1238 +7056,211 @@
       <w:tr>
         <w:tc>
           <w:tcPr>
-            <w:cnfStyle w:val="001000000000" w:firstRow="0" w:lastRow="0" w:firstColumn="1" w:lastColumn="0" w:oddVBand="0" w:evenVBand="0" w:oddHBand="0" w:evenHBand="0" w:firstRowFirstColumn="0" w:firstRowLastColumn="0" w:lastRowFirstColumn="0" w:lastRowLastColumn="0"/>
-            <w:tcW w:w="1867" w:type="dxa"/>
-            <w:tcBorders>
-              <w:top w:val="single" w:sz="4" w:space="0" w:color="auto"/>
-            </w:tcBorders>
+            <w:tcW w:w="1890" w:type="dxa"/>
+            <w:vAlign w:val="center"/>
           </w:tcPr>
           <w:p>
             <w:pPr>
               <w:pStyle w:val="MyTable1"/>
+              <w:spacing w:line="360" w:lineRule="auto"/>
+              <w:rPr>
+                <w:b/>
+                <w:noProof/>
+                <w:sz w:val="26"/>
+                <w:szCs w:val="26"/>
+                <w:lang w:val="vi-VN"/>
+              </w:rPr>
             </w:pPr>
-            <w:proofErr w:type="spellStart"/>
-            <w:r>
-              <w:t>Mô</w:t>
-            </w:r>
-            <w:proofErr w:type="spellEnd"/>
-            <w:r>
-              <w:t xml:space="preserve"> </w:t>
-            </w:r>
-            <w:proofErr w:type="spellStart"/>
-            <w:r>
-              <w:t>tả</w:t>
-            </w:r>
-            <w:proofErr w:type="spellEnd"/>
+            <w:r>
+              <w:rPr>
+                <w:b/>
+                <w:noProof/>
+                <w:sz w:val="26"/>
+                <w:szCs w:val="26"/>
+                <w:lang w:val="vi-VN"/>
+              </w:rPr>
+              <w:t>Mô tả</w:t>
+            </w:r>
           </w:p>
         </w:tc>
         <w:tc>
           <w:tcPr>
-            <w:tcW w:w="7290" w:type="dxa"/>
+            <w:tcW w:w="7488" w:type="dxa"/>
             <w:gridSpan w:val="2"/>
-            <w:tcBorders>
-              <w:top w:val="single" w:sz="4" w:space="0" w:color="auto"/>
-            </w:tcBorders>
+            <w:vAlign w:val="center"/>
           </w:tcPr>
           <w:p>
             <w:pPr>
-              <w:pStyle w:val="MyTable1"/>
-              <w:cnfStyle w:val="000000000000" w:firstRow="0" w:lastRow="0" w:firstColumn="0" w:lastColumn="0" w:oddVBand="0" w:evenVBand="0" w:oddHBand="0" w:evenHBand="0" w:firstRowFirstColumn="0" w:firstRowLastColumn="0" w:lastRowFirstColumn="0" w:lastRowLastColumn="0"/>
-            </w:pPr>
-            <w:r>
-              <w:t xml:space="preserve">UC </w:t>
-            </w:r>
-            <w:proofErr w:type="spellStart"/>
-            <w:r>
-              <w:t>bắt</w:t>
-            </w:r>
-            <w:proofErr w:type="spellEnd"/>
-            <w:r>
-              <w:t xml:space="preserve"> </w:t>
-            </w:r>
-            <w:proofErr w:type="spellStart"/>
-            <w:r>
-              <w:t>đầu</w:t>
-            </w:r>
-            <w:proofErr w:type="spellEnd"/>
-            <w:r>
-              <w:t xml:space="preserve"> </w:t>
-            </w:r>
-            <w:proofErr w:type="spellStart"/>
-            <w:r>
-              <w:t>khi</w:t>
-            </w:r>
-            <w:proofErr w:type="spellEnd"/>
-            <w:r>
-              <w:t xml:space="preserve"> </w:t>
-            </w:r>
-            <w:proofErr w:type="spellStart"/>
-            <w:r>
-              <w:t>Giám</w:t>
-            </w:r>
-            <w:proofErr w:type="spellEnd"/>
-            <w:r>
-              <w:t xml:space="preserve"> </w:t>
-            </w:r>
-            <w:proofErr w:type="spellStart"/>
-            <w:r>
-              <w:t>đốc</w:t>
-            </w:r>
-            <w:proofErr w:type="spellEnd"/>
-            <w:r>
-              <w:t xml:space="preserve">/ ban </w:t>
-            </w:r>
-            <w:proofErr w:type="spellStart"/>
-            <w:r>
-              <w:t>quản</w:t>
-            </w:r>
-            <w:proofErr w:type="spellEnd"/>
-            <w:r>
-              <w:t xml:space="preserve"> </w:t>
-            </w:r>
-            <w:proofErr w:type="spellStart"/>
-            <w:r>
-              <w:t>trị</w:t>
-            </w:r>
-            <w:proofErr w:type="spellEnd"/>
-            <w:r>
-              <w:t xml:space="preserve"> </w:t>
-            </w:r>
-            <w:proofErr w:type="spellStart"/>
-            <w:r>
-              <w:t>có</w:t>
-            </w:r>
-            <w:proofErr w:type="spellEnd"/>
-            <w:r>
-              <w:t xml:space="preserve"> </w:t>
-            </w:r>
-            <w:proofErr w:type="spellStart"/>
-            <w:r>
-              <w:t>nhu</w:t>
-            </w:r>
-            <w:proofErr w:type="spellEnd"/>
-            <w:r>
-              <w:t xml:space="preserve"> </w:t>
-            </w:r>
-            <w:proofErr w:type="spellStart"/>
-            <w:r>
-              <w:t>cầu</w:t>
-            </w:r>
-            <w:proofErr w:type="spellEnd"/>
-            <w:r>
-              <w:t xml:space="preserve"> </w:t>
-            </w:r>
-            <w:proofErr w:type="spellStart"/>
-            <w:r>
-              <w:t>xem</w:t>
-            </w:r>
-            <w:proofErr w:type="spellEnd"/>
-            <w:r>
-              <w:t xml:space="preserve"> </w:t>
-            </w:r>
-            <w:proofErr w:type="spellStart"/>
-            <w:r>
-              <w:t>thống</w:t>
-            </w:r>
-            <w:proofErr w:type="spellEnd"/>
-            <w:r>
-              <w:t xml:space="preserve"> </w:t>
-            </w:r>
-            <w:proofErr w:type="spellStart"/>
-            <w:r>
-              <w:t>kê</w:t>
-            </w:r>
-            <w:proofErr w:type="spellEnd"/>
-            <w:r>
-              <w:t xml:space="preserve"> </w:t>
-            </w:r>
-            <w:proofErr w:type="spellStart"/>
-            <w:r>
-              <w:t>doanh</w:t>
-            </w:r>
-            <w:proofErr w:type="spellEnd"/>
-            <w:r>
-              <w:t xml:space="preserve"> </w:t>
-            </w:r>
-            <w:proofErr w:type="spellStart"/>
-            <w:r>
-              <w:t>thu</w:t>
-            </w:r>
-            <w:proofErr w:type="spellEnd"/>
-          </w:p>
-        </w:tc>
-      </w:tr>
-      <w:tr>
-        <w:trPr>
-          <w:cnfStyle w:val="000000100000" w:firstRow="0" w:lastRow="0" w:firstColumn="0" w:lastColumn="0" w:oddVBand="0" w:evenVBand="0" w:oddHBand="1" w:evenHBand="0" w:firstRowFirstColumn="0" w:firstRowLastColumn="0" w:lastRowFirstColumn="0" w:lastRowLastColumn="0"/>
-        </w:trPr>
-        <w:tc>
-          <w:tcPr>
-            <w:cnfStyle w:val="001000000000" w:firstRow="0" w:lastRow="0" w:firstColumn="1" w:lastColumn="0" w:oddVBand="0" w:evenVBand="0" w:oddHBand="0" w:evenHBand="0" w:firstRowFirstColumn="0" w:firstRowLastColumn="0" w:lastRowFirstColumn="0" w:lastRowLastColumn="0"/>
-            <w:tcW w:w="1867" w:type="dxa"/>
-          </w:tcPr>
-          <w:p>
-            <w:pPr>
-              <w:pStyle w:val="MyTable1"/>
-            </w:pPr>
-            <w:proofErr w:type="spellStart"/>
-            <w:r>
-              <w:t>Dòng</w:t>
-            </w:r>
-            <w:proofErr w:type="spellEnd"/>
-            <w:r>
-              <w:t xml:space="preserve"> </w:t>
-            </w:r>
-            <w:proofErr w:type="spellStart"/>
-            <w:r>
-              <w:t>cơ</w:t>
-            </w:r>
-            <w:proofErr w:type="spellEnd"/>
-            <w:r>
-              <w:t xml:space="preserve"> </w:t>
-            </w:r>
-            <w:proofErr w:type="spellStart"/>
-            <w:r>
-              <w:t>bản</w:t>
-            </w:r>
-            <w:proofErr w:type="spellEnd"/>
-          </w:p>
-        </w:tc>
-        <w:tc>
-          <w:tcPr>
-            <w:tcW w:w="7290" w:type="dxa"/>
-            <w:gridSpan w:val="2"/>
-          </w:tcPr>
-          <w:p>
-            <w:pPr>
-              <w:pStyle w:val="TuStyle-Title1"/>
-              <w:numPr>
-                <w:ilvl w:val="0"/>
-                <w:numId w:val="7"/>
-              </w:numPr>
-              <w:spacing w:before="0" w:after="0" w:line="240" w:lineRule="auto"/>
-              <w:cnfStyle w:val="000000100000" w:firstRow="0" w:lastRow="0" w:firstColumn="0" w:lastColumn="0" w:oddVBand="0" w:evenVBand="0" w:oddHBand="1" w:evenHBand="0" w:firstRowFirstColumn="0" w:firstRowLastColumn="0" w:lastRowFirstColumn="0" w:lastRowLastColumn="0"/>
-              <w:rPr>
-                <w:b w:val="0"/>
-              </w:rPr>
-            </w:pPr>
-            <w:proofErr w:type="spellStart"/>
-            <w:r>
-              <w:rPr>
-                <w:b w:val="0"/>
-              </w:rPr>
-              <w:t>Giám</w:t>
-            </w:r>
-            <w:proofErr w:type="spellEnd"/>
-            <w:r>
-              <w:rPr>
-                <w:b w:val="0"/>
-              </w:rPr>
-              <w:t xml:space="preserve"> </w:t>
-            </w:r>
-            <w:proofErr w:type="spellStart"/>
-            <w:r>
-              <w:rPr>
-                <w:b w:val="0"/>
-              </w:rPr>
-              <w:t>đốc</w:t>
-            </w:r>
-            <w:proofErr w:type="spellEnd"/>
-            <w:r>
-              <w:rPr>
-                <w:b w:val="0"/>
-              </w:rPr>
-              <w:t xml:space="preserve">/ban </w:t>
-            </w:r>
-            <w:proofErr w:type="spellStart"/>
-            <w:r>
-              <w:rPr>
-                <w:b w:val="0"/>
-              </w:rPr>
-              <w:t>quản</w:t>
-            </w:r>
-            <w:proofErr w:type="spellEnd"/>
-            <w:r>
-              <w:rPr>
-                <w:b w:val="0"/>
-              </w:rPr>
-              <w:t xml:space="preserve"> </w:t>
-            </w:r>
-            <w:proofErr w:type="spellStart"/>
-            <w:r>
-              <w:rPr>
-                <w:b w:val="0"/>
-              </w:rPr>
-              <w:t>lí</w:t>
-            </w:r>
-            <w:proofErr w:type="spellEnd"/>
-            <w:r>
-              <w:rPr>
-                <w:b w:val="0"/>
-              </w:rPr>
-              <w:t xml:space="preserve"> </w:t>
-            </w:r>
-            <w:proofErr w:type="spellStart"/>
-            <w:r>
-              <w:rPr>
-                <w:b w:val="0"/>
-              </w:rPr>
-              <w:t>chọn</w:t>
-            </w:r>
-            <w:proofErr w:type="spellEnd"/>
-            <w:r>
-              <w:rPr>
-                <w:b w:val="0"/>
-              </w:rPr>
-              <w:t xml:space="preserve"> </w:t>
-            </w:r>
-            <w:proofErr w:type="spellStart"/>
-            <w:r>
-              <w:rPr>
-                <w:b w:val="0"/>
-              </w:rPr>
-              <w:t>chức</w:t>
-            </w:r>
-            <w:proofErr w:type="spellEnd"/>
-            <w:r>
-              <w:rPr>
-                <w:b w:val="0"/>
-              </w:rPr>
-              <w:t xml:space="preserve"> </w:t>
-            </w:r>
-            <w:proofErr w:type="spellStart"/>
-            <w:r>
-              <w:rPr>
-                <w:b w:val="0"/>
-              </w:rPr>
-              <w:t>năng</w:t>
-            </w:r>
-            <w:proofErr w:type="spellEnd"/>
-            <w:r>
-              <w:rPr>
-                <w:b w:val="0"/>
-              </w:rPr>
-              <w:t xml:space="preserve"> </w:t>
-            </w:r>
-            <w:proofErr w:type="spellStart"/>
-            <w:r>
-              <w:rPr>
-                <w:b w:val="0"/>
-              </w:rPr>
-              <w:t>Thống</w:t>
-            </w:r>
-            <w:proofErr w:type="spellEnd"/>
-            <w:r>
-              <w:rPr>
-                <w:b w:val="0"/>
-              </w:rPr>
-              <w:t xml:space="preserve"> </w:t>
-            </w:r>
-            <w:proofErr w:type="spellStart"/>
-            <w:r>
-              <w:rPr>
-                <w:b w:val="0"/>
-              </w:rPr>
-              <w:t>Kê</w:t>
-            </w:r>
-            <w:proofErr w:type="spellEnd"/>
-          </w:p>
-          <w:p>
-            <w:pPr>
-              <w:pStyle w:val="TuStyle-Title1"/>
-              <w:numPr>
-                <w:ilvl w:val="0"/>
-                <w:numId w:val="7"/>
-              </w:numPr>
-              <w:spacing w:before="0" w:after="0" w:line="240" w:lineRule="auto"/>
-              <w:cnfStyle w:val="000000100000" w:firstRow="0" w:lastRow="0" w:firstColumn="0" w:lastColumn="0" w:oddVBand="0" w:evenVBand="0" w:oddHBand="1" w:evenHBand="0" w:firstRowFirstColumn="0" w:firstRowLastColumn="0" w:lastRowFirstColumn="0" w:lastRowLastColumn="0"/>
-              <w:rPr>
-                <w:b w:val="0"/>
-              </w:rPr>
-            </w:pPr>
-            <w:proofErr w:type="spellStart"/>
-            <w:r>
-              <w:rPr>
-                <w:b w:val="0"/>
-              </w:rPr>
-              <w:t>Hi</w:t>
-            </w:r>
-            <w:r>
-              <w:rPr>
-                <w:b w:val="0"/>
-              </w:rPr>
-              <w:t>ể</w:t>
-            </w:r>
-            <w:r>
-              <w:rPr>
-                <w:b w:val="0"/>
-              </w:rPr>
-              <w:t>n</w:t>
-            </w:r>
-            <w:proofErr w:type="spellEnd"/>
-            <w:r>
-              <w:rPr>
-                <w:b w:val="0"/>
-              </w:rPr>
-              <w:t xml:space="preserve"> </w:t>
-            </w:r>
-            <w:proofErr w:type="spellStart"/>
-            <w:r>
-              <w:rPr>
-                <w:b w:val="0"/>
-              </w:rPr>
-              <w:t>thị</w:t>
-            </w:r>
-            <w:proofErr w:type="spellEnd"/>
-            <w:r>
-              <w:rPr>
-                <w:b w:val="0"/>
-              </w:rPr>
-              <w:t xml:space="preserve"> </w:t>
-            </w:r>
-            <w:proofErr w:type="spellStart"/>
-            <w:r>
-              <w:rPr>
-                <w:b w:val="0"/>
-              </w:rPr>
-              <w:t>ngày</w:t>
-            </w:r>
-            <w:proofErr w:type="spellEnd"/>
-            <w:r>
-              <w:rPr>
-                <w:b w:val="0"/>
-              </w:rPr>
-              <w:t>/</w:t>
-            </w:r>
-            <w:proofErr w:type="spellStart"/>
-            <w:r>
-              <w:rPr>
-                <w:b w:val="0"/>
-              </w:rPr>
-              <w:t>tháng</w:t>
-            </w:r>
-            <w:proofErr w:type="spellEnd"/>
-            <w:r>
-              <w:rPr>
-                <w:b w:val="0"/>
-              </w:rPr>
-              <w:t>/</w:t>
-            </w:r>
-            <w:proofErr w:type="spellStart"/>
-            <w:r>
-              <w:rPr>
-                <w:b w:val="0"/>
-              </w:rPr>
-              <w:t>quý</w:t>
-            </w:r>
-            <w:proofErr w:type="spellEnd"/>
-            <w:r>
-              <w:rPr>
-                <w:b w:val="0"/>
-              </w:rPr>
-              <w:t>/</w:t>
-            </w:r>
-            <w:proofErr w:type="spellStart"/>
-            <w:r>
-              <w:rPr>
-                <w:b w:val="0"/>
-              </w:rPr>
-              <w:t>năm</w:t>
-            </w:r>
-            <w:proofErr w:type="spellEnd"/>
-            <w:r>
-              <w:rPr>
-                <w:b w:val="0"/>
-              </w:rPr>
-              <w:t xml:space="preserve"> </w:t>
-            </w:r>
-            <w:proofErr w:type="spellStart"/>
-            <w:r>
-              <w:rPr>
-                <w:b w:val="0"/>
-              </w:rPr>
-              <w:t>và</w:t>
-            </w:r>
-            <w:proofErr w:type="spellEnd"/>
-            <w:r>
-              <w:rPr>
-                <w:b w:val="0"/>
-              </w:rPr>
-              <w:t xml:space="preserve"> </w:t>
-            </w:r>
-            <w:proofErr w:type="spellStart"/>
-            <w:r>
-              <w:rPr>
-                <w:b w:val="0"/>
-              </w:rPr>
-              <w:t>Doanh</w:t>
-            </w:r>
-            <w:proofErr w:type="spellEnd"/>
-            <w:r>
-              <w:rPr>
-                <w:b w:val="0"/>
-              </w:rPr>
-              <w:t xml:space="preserve"> </w:t>
-            </w:r>
-            <w:proofErr w:type="spellStart"/>
-            <w:r>
-              <w:rPr>
-                <w:b w:val="0"/>
-              </w:rPr>
-              <w:t>thu</w:t>
-            </w:r>
-            <w:proofErr w:type="spellEnd"/>
-          </w:p>
-          <w:p>
-            <w:pPr>
-              <w:pStyle w:val="TuStyle-Title1"/>
-              <w:numPr>
-                <w:ilvl w:val="0"/>
-                <w:numId w:val="7"/>
-              </w:numPr>
-              <w:spacing w:before="0" w:after="0" w:line="240" w:lineRule="auto"/>
-              <w:cnfStyle w:val="000000100000" w:firstRow="0" w:lastRow="0" w:firstColumn="0" w:lastColumn="0" w:oddVBand="0" w:evenVBand="0" w:oddHBand="1" w:evenHBand="0" w:firstRowFirstColumn="0" w:firstRowLastColumn="0" w:lastRowFirstColumn="0" w:lastRowLastColumn="0"/>
-              <w:rPr>
-                <w:b w:val="0"/>
-              </w:rPr>
-            </w:pPr>
-            <w:proofErr w:type="spellStart"/>
-            <w:r>
-              <w:rPr>
-                <w:b w:val="0"/>
-              </w:rPr>
-              <w:t>Chọn</w:t>
-            </w:r>
-            <w:proofErr w:type="spellEnd"/>
-            <w:r>
-              <w:rPr>
-                <w:b w:val="0"/>
-              </w:rPr>
-              <w:t xml:space="preserve"> </w:t>
-            </w:r>
-            <w:proofErr w:type="spellStart"/>
-            <w:r>
-              <w:rPr>
-                <w:b w:val="0"/>
-              </w:rPr>
-              <w:t>ngày</w:t>
-            </w:r>
-            <w:proofErr w:type="spellEnd"/>
-            <w:r>
-              <w:rPr>
-                <w:b w:val="0"/>
-              </w:rPr>
-              <w:t>/</w:t>
-            </w:r>
-            <w:proofErr w:type="spellStart"/>
-            <w:r>
-              <w:rPr>
-                <w:b w:val="0"/>
-              </w:rPr>
-              <w:t>tháng</w:t>
-            </w:r>
-            <w:proofErr w:type="spellEnd"/>
-            <w:r>
-              <w:rPr>
-                <w:b w:val="0"/>
-              </w:rPr>
-              <w:t>/</w:t>
-            </w:r>
-            <w:proofErr w:type="spellStart"/>
-            <w:r>
-              <w:rPr>
-                <w:b w:val="0"/>
-              </w:rPr>
-              <w:t>quý</w:t>
-            </w:r>
-            <w:proofErr w:type="spellEnd"/>
-            <w:r>
-              <w:rPr>
-                <w:b w:val="0"/>
-              </w:rPr>
-              <w:t>/</w:t>
-            </w:r>
-            <w:proofErr w:type="spellStart"/>
-            <w:r>
-              <w:rPr>
-                <w:b w:val="0"/>
-              </w:rPr>
-              <w:t>năm</w:t>
-            </w:r>
-            <w:proofErr w:type="spellEnd"/>
-            <w:r>
-              <w:rPr>
-                <w:b w:val="0"/>
-              </w:rPr>
-              <w:t xml:space="preserve"> </w:t>
-            </w:r>
-            <w:proofErr w:type="spellStart"/>
-            <w:r>
-              <w:rPr>
-                <w:b w:val="0"/>
-              </w:rPr>
-              <w:t>muốn</w:t>
-            </w:r>
-            <w:proofErr w:type="spellEnd"/>
-            <w:r>
-              <w:rPr>
-                <w:b w:val="0"/>
-              </w:rPr>
-              <w:t xml:space="preserve"> </w:t>
-            </w:r>
-            <w:proofErr w:type="spellStart"/>
-            <w:r>
-              <w:rPr>
-                <w:b w:val="0"/>
-              </w:rPr>
-              <w:t>tra</w:t>
-            </w:r>
-            <w:proofErr w:type="spellEnd"/>
-            <w:r>
-              <w:rPr>
-                <w:b w:val="0"/>
-              </w:rPr>
-              <w:t xml:space="preserve"> </w:t>
-            </w:r>
-            <w:proofErr w:type="spellStart"/>
-            <w:r>
-              <w:rPr>
-                <w:b w:val="0"/>
-              </w:rPr>
-              <w:t>cứu</w:t>
-            </w:r>
-            <w:proofErr w:type="spellEnd"/>
-            <w:r>
-              <w:rPr>
-                <w:b w:val="0"/>
-              </w:rPr>
-              <w:t xml:space="preserve"> </w:t>
-            </w:r>
-            <w:proofErr w:type="spellStart"/>
-            <w:r>
-              <w:rPr>
-                <w:b w:val="0"/>
-              </w:rPr>
-              <w:t>chọn</w:t>
-            </w:r>
-            <w:proofErr w:type="spellEnd"/>
-            <w:r>
-              <w:rPr>
-                <w:b w:val="0"/>
-              </w:rPr>
-              <w:t xml:space="preserve"> </w:t>
-            </w:r>
-            <w:proofErr w:type="spellStart"/>
-            <w:r>
-              <w:rPr>
-                <w:b w:val="0"/>
-              </w:rPr>
-              <w:t>doanh</w:t>
-            </w:r>
-            <w:proofErr w:type="spellEnd"/>
-            <w:r>
-              <w:rPr>
-                <w:b w:val="0"/>
-              </w:rPr>
-              <w:t xml:space="preserve"> </w:t>
-            </w:r>
-            <w:proofErr w:type="spellStart"/>
-            <w:r>
-              <w:rPr>
-                <w:b w:val="0"/>
-              </w:rPr>
-              <w:t>thu</w:t>
-            </w:r>
-            <w:proofErr w:type="spellEnd"/>
-          </w:p>
-          <w:p>
-            <w:pPr>
-              <w:pStyle w:val="TuStyle-Title1"/>
-              <w:numPr>
-                <w:ilvl w:val="0"/>
-                <w:numId w:val="7"/>
-              </w:numPr>
-              <w:spacing w:before="0" w:after="0" w:line="240" w:lineRule="auto"/>
-              <w:cnfStyle w:val="000000100000" w:firstRow="0" w:lastRow="0" w:firstColumn="0" w:lastColumn="0" w:oddVBand="0" w:evenVBand="0" w:oddHBand="1" w:evenHBand="0" w:firstRowFirstColumn="0" w:firstRowLastColumn="0" w:lastRowFirstColumn="0" w:lastRowLastColumn="0"/>
-              <w:rPr>
-                <w:b w:val="0"/>
-              </w:rPr>
-            </w:pPr>
-            <w:proofErr w:type="spellStart"/>
-            <w:r>
-              <w:rPr>
-                <w:b w:val="0"/>
-              </w:rPr>
-              <w:t>Hiển</w:t>
-            </w:r>
-            <w:proofErr w:type="spellEnd"/>
-            <w:r>
-              <w:rPr>
-                <w:b w:val="0"/>
-              </w:rPr>
-              <w:t xml:space="preserve"> </w:t>
-            </w:r>
-            <w:proofErr w:type="spellStart"/>
-            <w:r>
-              <w:rPr>
-                <w:b w:val="0"/>
-              </w:rPr>
-              <w:t>thị</w:t>
-            </w:r>
-            <w:proofErr w:type="spellEnd"/>
-            <w:r>
-              <w:rPr>
-                <w:b w:val="0"/>
-              </w:rPr>
-              <w:t xml:space="preserve"> </w:t>
-            </w:r>
-            <w:proofErr w:type="spellStart"/>
-            <w:r>
-              <w:rPr>
-                <w:b w:val="0"/>
-              </w:rPr>
-              <w:t>biểu</w:t>
-            </w:r>
-            <w:proofErr w:type="spellEnd"/>
-            <w:r>
-              <w:rPr>
-                <w:b w:val="0"/>
-              </w:rPr>
-              <w:t xml:space="preserve"> </w:t>
-            </w:r>
-            <w:proofErr w:type="spellStart"/>
-            <w:r>
-              <w:rPr>
-                <w:b w:val="0"/>
-              </w:rPr>
-              <w:t>đồ</w:t>
-            </w:r>
-            <w:proofErr w:type="spellEnd"/>
-            <w:r>
-              <w:rPr>
-                <w:b w:val="0"/>
-              </w:rPr>
-              <w:t xml:space="preserve"> so </w:t>
-            </w:r>
-            <w:proofErr w:type="spellStart"/>
-            <w:r>
-              <w:rPr>
-                <w:b w:val="0"/>
-              </w:rPr>
-              <w:t>sánh</w:t>
-            </w:r>
-            <w:proofErr w:type="spellEnd"/>
-            <w:r>
-              <w:rPr>
-                <w:b w:val="0"/>
-              </w:rPr>
-              <w:t xml:space="preserve"> </w:t>
-            </w:r>
-            <w:proofErr w:type="spellStart"/>
-            <w:r>
-              <w:rPr>
-                <w:b w:val="0"/>
-              </w:rPr>
-              <w:t>số</w:t>
-            </w:r>
-            <w:proofErr w:type="spellEnd"/>
-            <w:r>
-              <w:rPr>
-                <w:b w:val="0"/>
-              </w:rPr>
-              <w:t xml:space="preserve"> </w:t>
-            </w:r>
-            <w:proofErr w:type="spellStart"/>
-            <w:r>
-              <w:rPr>
-                <w:b w:val="0"/>
-              </w:rPr>
-              <w:t>liệu</w:t>
-            </w:r>
-            <w:proofErr w:type="spellEnd"/>
-            <w:r>
-              <w:rPr>
-                <w:b w:val="0"/>
-              </w:rPr>
-              <w:t xml:space="preserve"> </w:t>
-            </w:r>
-            <w:bookmarkStart w:id="0" w:name="_GoBack"/>
-            <w:bookmarkEnd w:id="0"/>
-          </w:p>
-          <w:p>
-            <w:pPr>
-              <w:pStyle w:val="TuStyle-Title1"/>
+              <w:pStyle w:val="TuNormal"/>
               <w:numPr>
                 <w:ilvl w:val="0"/>
                 <w:numId w:val="0"/>
               </w:numPr>
-              <w:spacing w:before="0" w:after="0" w:line="240" w:lineRule="auto"/>
-              <w:cnfStyle w:val="000000100000" w:firstRow="0" w:lastRow="0" w:firstColumn="0" w:lastColumn="0" w:oddVBand="0" w:evenVBand="0" w:oddHBand="1" w:evenHBand="0" w:firstRowFirstColumn="0" w:firstRowLastColumn="0" w:lastRowFirstColumn="0" w:lastRowLastColumn="0"/>
-              <w:rPr>
-                <w:b w:val="0"/>
+              <w:spacing w:line="360" w:lineRule="auto"/>
+              <w:rPr>
+                <w:noProof/>
               </w:rPr>
             </w:pPr>
+            <w:r>
+              <w:rPr>
+                <w:noProof/>
+              </w:rPr>
+              <w:t>Use case bắt đầu khi giám đốc hoặc nhân viên kinh doanh muốn thực hiên thống kê doanh thu</w:t>
+            </w:r>
           </w:p>
         </w:tc>
       </w:tr>
       <w:tr>
         <w:tc>
           <w:tcPr>
-            <w:cnfStyle w:val="001000000000" w:firstRow="0" w:lastRow="0" w:firstColumn="1" w:lastColumn="0" w:oddVBand="0" w:evenVBand="0" w:oddHBand="0" w:evenHBand="0" w:firstRowFirstColumn="0" w:firstRowLastColumn="0" w:lastRowFirstColumn="0" w:lastRowLastColumn="0"/>
-            <w:tcW w:w="1867" w:type="dxa"/>
+            <w:tcW w:w="1890" w:type="dxa"/>
+            <w:vAlign w:val="center"/>
           </w:tcPr>
           <w:p>
             <w:pPr>
               <w:pStyle w:val="MyTable1"/>
+              <w:spacing w:line="360" w:lineRule="auto"/>
+              <w:rPr>
+                <w:b/>
+                <w:noProof/>
+                <w:sz w:val="26"/>
+                <w:szCs w:val="26"/>
+                <w:lang w:val="vi-VN"/>
+              </w:rPr>
             </w:pPr>
-            <w:proofErr w:type="spellStart"/>
-            <w:r>
-              <w:t>Dòng</w:t>
-            </w:r>
-            <w:proofErr w:type="spellEnd"/>
-            <w:r>
-              <w:t xml:space="preserve"> </w:t>
-            </w:r>
-            <w:proofErr w:type="spellStart"/>
-            <w:r>
-              <w:t>thay</w:t>
-            </w:r>
-            <w:proofErr w:type="spellEnd"/>
-            <w:r>
-              <w:t xml:space="preserve"> </w:t>
-            </w:r>
-            <w:proofErr w:type="spellStart"/>
-            <w:r>
-              <w:t>thế</w:t>
-            </w:r>
-            <w:proofErr w:type="spellEnd"/>
+            <w:r>
+              <w:rPr>
+                <w:b/>
+                <w:noProof/>
+                <w:sz w:val="26"/>
+                <w:szCs w:val="26"/>
+                <w:lang w:val="vi-VN"/>
+              </w:rPr>
+              <w:t>Dòng cơ bản</w:t>
+            </w:r>
           </w:p>
         </w:tc>
         <w:tc>
           <w:tcPr>
-            <w:tcW w:w="7290" w:type="dxa"/>
+            <w:tcW w:w="7488" w:type="dxa"/>
             <w:gridSpan w:val="2"/>
+            <w:vAlign w:val="center"/>
+          </w:tcPr>
+          <w:p>
+            <w:pPr>
+              <w:pStyle w:val="TuNormal"/>
+              <w:numPr>
+                <w:ilvl w:val="6"/>
+                <w:numId w:val="1"/>
+              </w:numPr>
+              <w:spacing w:before="0" w:after="0" w:line="360" w:lineRule="auto"/>
+              <w:ind w:left="256" w:hanging="306"/>
+              <w:rPr>
+                <w:noProof/>
+              </w:rPr>
+            </w:pPr>
+            <w:r>
+              <w:rPr>
+                <w:noProof/>
+              </w:rPr>
+              <w:t xml:space="preserve"> Giám đốc / nhân viên kinh doanh chọn chức năng thống kê doanh thu và cung cấp thông tin về 2 mốc thời gian cần thống kê</w:t>
+            </w:r>
+          </w:p>
+          <w:p>
+            <w:pPr>
+              <w:pStyle w:val="TuNormal"/>
+              <w:numPr>
+                <w:ilvl w:val="6"/>
+                <w:numId w:val="1"/>
+              </w:numPr>
+              <w:spacing w:before="0" w:after="0" w:line="360" w:lineRule="auto"/>
+              <w:ind w:left="256" w:hanging="306"/>
+              <w:rPr>
+                <w:noProof/>
+              </w:rPr>
+            </w:pPr>
+            <w:r>
+              <w:rPr>
+                <w:noProof/>
+              </w:rPr>
+              <w:t>Hệ thống kiểm tra thông tin về mốc thời gian được chọn</w:t>
+            </w:r>
+          </w:p>
+          <w:p>
+            <w:pPr>
+              <w:pStyle w:val="TuNormal"/>
+              <w:numPr>
+                <w:ilvl w:val="6"/>
+                <w:numId w:val="1"/>
+              </w:numPr>
+              <w:spacing w:before="0" w:after="0" w:line="360" w:lineRule="auto"/>
+              <w:ind w:left="256" w:hanging="306"/>
+              <w:rPr>
+                <w:noProof/>
+              </w:rPr>
+            </w:pPr>
+            <w:r>
+              <w:rPr>
+                <w:noProof/>
+              </w:rPr>
+              <w:t>Hệ thống hiển thị tổng số sản phẩm, tổng tiền, biểu đồ dữ liệu thỏa yêu cầu</w:t>
+            </w:r>
+          </w:p>
+        </w:tc>
+      </w:tr>
+      <w:tr>
+        <w:tc>
+          <w:tcPr>
+            <w:tcW w:w="1890" w:type="dxa"/>
+            <w:vAlign w:val="center"/>
           </w:tcPr>
           <w:p>
             <w:pPr>
               <w:pStyle w:val="MyTable1"/>
-              <w:cnfStyle w:val="000000000000" w:firstRow="0" w:lastRow="0" w:firstColumn="0" w:lastColumn="0" w:oddVBand="0" w:evenVBand="0" w:oddHBand="0" w:evenHBand="0" w:firstRowFirstColumn="0" w:firstRowLastColumn="0" w:lastRowFirstColumn="0" w:lastRowLastColumn="0"/>
+              <w:spacing w:line="360" w:lineRule="auto"/>
+              <w:rPr>
+                <w:b/>
+                <w:noProof/>
+                <w:sz w:val="26"/>
+                <w:szCs w:val="26"/>
+                <w:lang w:val="vi-VN"/>
+              </w:rPr>
             </w:pPr>
-            <w:proofErr w:type="spellStart"/>
-            <w:r>
-              <w:rPr>
-                <w:color w:val="000000"/>
-                <w:sz w:val="28"/>
-                <w:szCs w:val="28"/>
-                <w14:textFill>
-                  <w14:solidFill>
-                    <w14:srgbClr w14:val="000000">
-                      <w14:lumMod w14:val="50000"/>
-                    </w14:srgbClr>
-                  </w14:solidFill>
-                </w14:textFill>
-              </w:rPr>
-              <w:t>Nếu</w:t>
-            </w:r>
-            <w:proofErr w:type="spellEnd"/>
-            <w:r>
-              <w:rPr>
-                <w:color w:val="000000"/>
-                <w:sz w:val="28"/>
-                <w:szCs w:val="28"/>
-                <w14:textFill>
-                  <w14:solidFill>
-                    <w14:srgbClr w14:val="000000">
-                      <w14:lumMod w14:val="50000"/>
-                    </w14:srgbClr>
-                  </w14:solidFill>
-                </w14:textFill>
-              </w:rPr>
-              <w:t xml:space="preserve"> </w:t>
-            </w:r>
-            <w:proofErr w:type="spellStart"/>
-            <w:r>
-              <w:rPr>
-                <w:color w:val="000000"/>
-                <w:sz w:val="28"/>
-                <w:szCs w:val="28"/>
-                <w14:textFill>
-                  <w14:solidFill>
-                    <w14:srgbClr w14:val="000000">
-                      <w14:lumMod w14:val="50000"/>
-                    </w14:srgbClr>
-                  </w14:solidFill>
-                </w14:textFill>
-              </w:rPr>
-              <w:t>thông</w:t>
-            </w:r>
-            <w:proofErr w:type="spellEnd"/>
-            <w:r>
-              <w:rPr>
-                <w:color w:val="000000"/>
-                <w:sz w:val="28"/>
-                <w:szCs w:val="28"/>
-                <w14:textFill>
-                  <w14:solidFill>
-                    <w14:srgbClr w14:val="000000">
-                      <w14:lumMod w14:val="50000"/>
-                    </w14:srgbClr>
-                  </w14:solidFill>
-                </w14:textFill>
-              </w:rPr>
-              <w:t xml:space="preserve"> tin </w:t>
-            </w:r>
-            <w:proofErr w:type="spellStart"/>
-            <w:r>
-              <w:rPr>
-                <w:color w:val="000000"/>
-                <w:sz w:val="28"/>
-                <w:szCs w:val="28"/>
-                <w14:textFill>
-                  <w14:solidFill>
-                    <w14:srgbClr w14:val="000000">
-                      <w14:lumMod w14:val="50000"/>
-                    </w14:srgbClr>
-                  </w14:solidFill>
-                </w14:textFill>
-              </w:rPr>
-              <w:t>không</w:t>
-            </w:r>
-            <w:proofErr w:type="spellEnd"/>
-            <w:r>
-              <w:rPr>
-                <w:color w:val="000000"/>
-                <w:sz w:val="28"/>
-                <w:szCs w:val="28"/>
-                <w14:textFill>
-                  <w14:solidFill>
-                    <w14:srgbClr w14:val="000000">
-                      <w14:lumMod w14:val="50000"/>
-                    </w14:srgbClr>
-                  </w14:solidFill>
-                </w14:textFill>
-              </w:rPr>
-              <w:t xml:space="preserve"> </w:t>
-            </w:r>
-            <w:proofErr w:type="spellStart"/>
-            <w:r>
-              <w:rPr>
-                <w:color w:val="000000"/>
-                <w:sz w:val="28"/>
-                <w:szCs w:val="28"/>
-                <w14:textFill>
-                  <w14:solidFill>
-                    <w14:srgbClr w14:val="000000">
-                      <w14:lumMod w14:val="50000"/>
-                    </w14:srgbClr>
-                  </w14:solidFill>
-                </w14:textFill>
-              </w:rPr>
-              <w:t>được</w:t>
-            </w:r>
-            <w:proofErr w:type="spellEnd"/>
-            <w:r>
-              <w:rPr>
-                <w:color w:val="000000"/>
-                <w:sz w:val="28"/>
-                <w:szCs w:val="28"/>
-                <w14:textFill>
-                  <w14:solidFill>
-                    <w14:srgbClr w14:val="000000">
-                      <w14:lumMod w14:val="50000"/>
-                    </w14:srgbClr>
-                  </w14:solidFill>
-                </w14:textFill>
-              </w:rPr>
-              <w:t xml:space="preserve"> </w:t>
-            </w:r>
-            <w:proofErr w:type="spellStart"/>
-            <w:r>
-              <w:rPr>
-                <w:color w:val="000000"/>
-                <w:sz w:val="28"/>
-                <w:szCs w:val="28"/>
-                <w14:textFill>
-                  <w14:solidFill>
-                    <w14:srgbClr w14:val="000000">
-                      <w14:lumMod w14:val="50000"/>
-                    </w14:srgbClr>
-                  </w14:solidFill>
-                </w14:textFill>
-              </w:rPr>
-              <w:t>tìm</w:t>
-            </w:r>
-            <w:proofErr w:type="spellEnd"/>
-            <w:r>
-              <w:rPr>
-                <w:color w:val="000000"/>
-                <w:sz w:val="28"/>
-                <w:szCs w:val="28"/>
-                <w14:textFill>
-                  <w14:solidFill>
-                    <w14:srgbClr w14:val="000000">
-                      <w14:lumMod w14:val="50000"/>
-                    </w14:srgbClr>
-                  </w14:solidFill>
-                </w14:textFill>
-              </w:rPr>
-              <w:t xml:space="preserve"> </w:t>
-            </w:r>
-            <w:proofErr w:type="spellStart"/>
-            <w:r>
-              <w:rPr>
-                <w:color w:val="000000"/>
-                <w:sz w:val="28"/>
-                <w:szCs w:val="28"/>
-                <w14:textFill>
-                  <w14:solidFill>
-                    <w14:srgbClr w14:val="000000">
-                      <w14:lumMod w14:val="50000"/>
-                    </w14:srgbClr>
-                  </w14:solidFill>
-                </w14:textFill>
-              </w:rPr>
-              <w:t>thấy</w:t>
-            </w:r>
-            <w:proofErr w:type="spellEnd"/>
-            <w:r>
-              <w:rPr>
-                <w:color w:val="000000"/>
-                <w:sz w:val="28"/>
-                <w:szCs w:val="28"/>
-                <w14:textFill>
-                  <w14:solidFill>
-                    <w14:srgbClr w14:val="000000">
-                      <w14:lumMod w14:val="50000"/>
-                    </w14:srgbClr>
-                  </w14:solidFill>
-                </w14:textFill>
-              </w:rPr>
-              <w:t xml:space="preserve">, </w:t>
-            </w:r>
-            <w:proofErr w:type="spellStart"/>
-            <w:r>
-              <w:rPr>
-                <w:color w:val="000000"/>
-                <w:sz w:val="28"/>
-                <w:szCs w:val="28"/>
-                <w14:textFill>
-                  <w14:solidFill>
-                    <w14:srgbClr w14:val="000000">
-                      <w14:lumMod w14:val="50000"/>
-                    </w14:srgbClr>
-                  </w14:solidFill>
-                </w14:textFill>
-              </w:rPr>
-              <w:t>hiển</w:t>
-            </w:r>
-            <w:proofErr w:type="spellEnd"/>
-            <w:r>
-              <w:rPr>
-                <w:color w:val="000000"/>
-                <w:sz w:val="28"/>
-                <w:szCs w:val="28"/>
-                <w14:textFill>
-                  <w14:solidFill>
-                    <w14:srgbClr w14:val="000000">
-                      <w14:lumMod w14:val="50000"/>
-                    </w14:srgbClr>
-                  </w14:solidFill>
-                </w14:textFill>
-              </w:rPr>
-              <w:t xml:space="preserve"> </w:t>
-            </w:r>
-            <w:proofErr w:type="spellStart"/>
-            <w:r>
-              <w:rPr>
-                <w:color w:val="000000"/>
-                <w:sz w:val="28"/>
-                <w:szCs w:val="28"/>
-                <w14:textFill>
-                  <w14:solidFill>
-                    <w14:srgbClr w14:val="000000">
-                      <w14:lumMod w14:val="50000"/>
-                    </w14:srgbClr>
-                  </w14:solidFill>
-                </w14:textFill>
-              </w:rPr>
-              <w:t>thị</w:t>
-            </w:r>
-            <w:proofErr w:type="spellEnd"/>
-            <w:r>
-              <w:rPr>
-                <w:color w:val="000000"/>
-                <w:sz w:val="28"/>
-                <w:szCs w:val="28"/>
-                <w14:textFill>
-                  <w14:solidFill>
-                    <w14:srgbClr w14:val="000000">
-                      <w14:lumMod w14:val="50000"/>
-                    </w14:srgbClr>
-                  </w14:solidFill>
-                </w14:textFill>
-              </w:rPr>
-              <w:t xml:space="preserve"> </w:t>
-            </w:r>
-            <w:proofErr w:type="spellStart"/>
-            <w:r>
-              <w:rPr>
-                <w:color w:val="000000"/>
-                <w:sz w:val="28"/>
-                <w:szCs w:val="28"/>
-                <w14:textFill>
-                  <w14:solidFill>
-                    <w14:srgbClr w14:val="000000">
-                      <w14:lumMod w14:val="50000"/>
-                    </w14:srgbClr>
-                  </w14:solidFill>
-                </w14:textFill>
-              </w:rPr>
-              <w:t>thông</w:t>
-            </w:r>
-            <w:proofErr w:type="spellEnd"/>
-            <w:r>
-              <w:rPr>
-                <w:color w:val="000000"/>
-                <w:sz w:val="28"/>
-                <w:szCs w:val="28"/>
-                <w14:textFill>
-                  <w14:solidFill>
-                    <w14:srgbClr w14:val="000000">
-                      <w14:lumMod w14:val="50000"/>
-                    </w14:srgbClr>
-                  </w14:solidFill>
-                </w14:textFill>
-              </w:rPr>
-              <w:t xml:space="preserve"> </w:t>
-            </w:r>
-            <w:proofErr w:type="spellStart"/>
-            <w:r>
-              <w:rPr>
-                <w:color w:val="000000"/>
-                <w:sz w:val="28"/>
-                <w:szCs w:val="28"/>
-                <w14:textFill>
-                  <w14:solidFill>
-                    <w14:srgbClr w14:val="000000">
-                      <w14:lumMod w14:val="50000"/>
-                    </w14:srgbClr>
-                  </w14:solidFill>
-                </w14:textFill>
-              </w:rPr>
-              <w:t>báo</w:t>
-            </w:r>
-            <w:proofErr w:type="spellEnd"/>
-            <w:r>
-              <w:rPr>
-                <w:color w:val="000000"/>
-                <w:sz w:val="28"/>
-                <w:szCs w:val="28"/>
-                <w14:textFill>
-                  <w14:solidFill>
-                    <w14:srgbClr w14:val="000000">
-                      <w14:lumMod w14:val="50000"/>
-                    </w14:srgbClr>
-                  </w14:solidFill>
-                </w14:textFill>
-              </w:rPr>
-              <w:t xml:space="preserve"> </w:t>
-            </w:r>
-            <w:proofErr w:type="spellStart"/>
-            <w:r>
-              <w:rPr>
-                <w:color w:val="000000"/>
-                <w:sz w:val="28"/>
-                <w:szCs w:val="28"/>
-                <w14:textFill>
-                  <w14:solidFill>
-                    <w14:srgbClr w14:val="000000">
-                      <w14:lumMod w14:val="50000"/>
-                    </w14:srgbClr>
-                  </w14:solidFill>
-                </w14:textFill>
-              </w:rPr>
-              <w:t>với</w:t>
-            </w:r>
-            <w:proofErr w:type="spellEnd"/>
-            <w:r>
-              <w:rPr>
-                <w:color w:val="000000"/>
-                <w:sz w:val="28"/>
-                <w:szCs w:val="28"/>
-                <w14:textFill>
-                  <w14:solidFill>
-                    <w14:srgbClr w14:val="000000">
-                      <w14:lumMod w14:val="50000"/>
-                    </w14:srgbClr>
-                  </w14:solidFill>
-                </w14:textFill>
-              </w:rPr>
-              <w:t xml:space="preserve"> </w:t>
-            </w:r>
-            <w:proofErr w:type="spellStart"/>
-            <w:r>
-              <w:rPr>
-                <w:color w:val="000000"/>
-                <w:sz w:val="28"/>
-                <w:szCs w:val="28"/>
-                <w14:textFill>
-                  <w14:solidFill>
-                    <w14:srgbClr w14:val="000000">
-                      <w14:lumMod w14:val="50000"/>
-                    </w14:srgbClr>
-                  </w14:solidFill>
-                </w14:textFill>
-              </w:rPr>
-              <w:t>người</w:t>
-            </w:r>
-            <w:proofErr w:type="spellEnd"/>
-            <w:r>
-              <w:rPr>
-                <w:color w:val="000000"/>
-                <w:sz w:val="28"/>
-                <w:szCs w:val="28"/>
-                <w14:textFill>
-                  <w14:solidFill>
-                    <w14:srgbClr w14:val="000000">
-                      <w14:lumMod w14:val="50000"/>
-                    </w14:srgbClr>
-                  </w14:solidFill>
-                </w14:textFill>
-              </w:rPr>
-              <w:t xml:space="preserve"> </w:t>
-            </w:r>
-            <w:proofErr w:type="spellStart"/>
-            <w:r>
-              <w:rPr>
-                <w:color w:val="000000"/>
-                <w:sz w:val="28"/>
-                <w:szCs w:val="28"/>
-                <w14:textFill>
-                  <w14:solidFill>
-                    <w14:srgbClr w14:val="000000">
-                      <w14:lumMod w14:val="50000"/>
-                    </w14:srgbClr>
-                  </w14:solidFill>
-                </w14:textFill>
-              </w:rPr>
-              <w:t>dùng</w:t>
-            </w:r>
-            <w:proofErr w:type="spellEnd"/>
-            <w:r>
-              <w:rPr>
-                <w:color w:val="000000"/>
-                <w:sz w:val="28"/>
-                <w:szCs w:val="28"/>
-                <w14:textFill>
-                  <w14:solidFill>
-                    <w14:srgbClr w14:val="000000">
-                      <w14:lumMod w14:val="50000"/>
-                    </w14:srgbClr>
-                  </w14:solidFill>
-                </w14:textFill>
-              </w:rPr>
-              <w:t>.</w:t>
+            <w:r>
+              <w:rPr>
+                <w:b/>
+                <w:noProof/>
+                <w:sz w:val="26"/>
+                <w:szCs w:val="26"/>
+                <w:lang w:val="vi-VN"/>
+              </w:rPr>
+              <w:t>Dòng thay thế</w:t>
+            </w:r>
+          </w:p>
+        </w:tc>
+        <w:tc>
+          <w:tcPr>
+            <w:tcW w:w="7488" w:type="dxa"/>
+            <w:gridSpan w:val="2"/>
+            <w:vAlign w:val="center"/>
+          </w:tcPr>
+          <w:p>
+            <w:pPr>
+              <w:pStyle w:val="TuNormal"/>
+              <w:numPr>
+                <w:ilvl w:val="0"/>
+                <w:numId w:val="0"/>
+              </w:numPr>
+              <w:spacing w:line="360" w:lineRule="auto"/>
+              <w:rPr>
+                <w:noProof/>
+              </w:rPr>
+            </w:pPr>
+            <w:r>
+              <w:rPr>
+                <w:noProof/>
+              </w:rPr>
+              <w:t>Tại bước 2, nếu thời gian mốc thời gian không hợp lệ ( không tồn tại) thì hệ thống hiển thị thông báo, thời gian không hợp lệ.</w:t>
             </w:r>
           </w:p>
         </w:tc>
@@ -8172,6 +7605,36 @@
   <w:num w:numId="7">
     <w:abstractNumId w:val="0"/>
   </w:num>
+  <w:num w:numId="8">
+    <w:abstractNumId w:val="1"/>
+    <w:lvlOverride w:ilvl="0">
+      <w:startOverride w:val="1"/>
+    </w:lvlOverride>
+    <w:lvlOverride w:ilvl="1">
+      <w:startOverride w:val="1"/>
+    </w:lvlOverride>
+    <w:lvlOverride w:ilvl="2">
+      <w:startOverride w:val="1"/>
+    </w:lvlOverride>
+    <w:lvlOverride w:ilvl="3">
+      <w:startOverride w:val="1"/>
+    </w:lvlOverride>
+    <w:lvlOverride w:ilvl="4">
+      <w:startOverride w:val="1"/>
+    </w:lvlOverride>
+    <w:lvlOverride w:ilvl="5">
+      <w:startOverride w:val="1"/>
+    </w:lvlOverride>
+    <w:lvlOverride w:ilvl="6">
+      <w:startOverride w:val="1"/>
+    </w:lvlOverride>
+    <w:lvlOverride w:ilvl="7">
+      <w:startOverride w:val="1"/>
+    </w:lvlOverride>
+    <w:lvlOverride w:ilvl="8">
+      <w:startOverride w:val="1"/>
+    </w:lvlOverride>
+  </w:num>
 </w:numbering>
 </file>
 
@@ -8347,7 +7810,7 @@
     <w:lsdException w:name="Table Web 2" w:semiHidden="1" w:unhideWhenUsed="1"/>
     <w:lsdException w:name="Table Web 3" w:semiHidden="1" w:unhideWhenUsed="1"/>
     <w:lsdException w:name="Balloon Text" w:semiHidden="1" w:unhideWhenUsed="1"/>
-    <w:lsdException w:name="Table Grid" w:uiPriority="39"/>
+    <w:lsdException w:name="Table Grid" w:uiPriority="59"/>
     <w:lsdException w:name="Table Theme" w:semiHidden="1" w:unhideWhenUsed="1"/>
     <w:lsdException w:name="Placeholder Text" w:semiHidden="1"/>
     <w:lsdException w:name="No Spacing" w:uiPriority="1" w:qFormat="1"/>
@@ -8657,6 +8120,7 @@
   <w:style w:type="paragraph" w:customStyle="1" w:styleId="TuNormal">
     <w:name w:val="Tu Normal"/>
     <w:basedOn w:val="TuStyle-Title1"/>
+    <w:link w:val="TuNormalChar"/>
     <w:qFormat/>
     <w:rsid w:val="003D33CF"/>
     <w:pPr>
@@ -8768,6 +8232,46 @@
       <w:ind w:left="720"/>
       <w:contextualSpacing/>
     </w:pPr>
+  </w:style>
+  <w:style w:type="table" w:styleId="LiBang">
+    <w:name w:val="Table Grid"/>
+    <w:basedOn w:val="BangThngthng"/>
+    <w:uiPriority w:val="59"/>
+    <w:rsid w:val="00327663"/>
+    <w:pPr>
+      <w:spacing w:after="0" w:line="240" w:lineRule="auto"/>
+      <w:ind w:left="360" w:hanging="360"/>
+    </w:pPr>
+    <w:tblPr>
+      <w:tblBorders>
+        <w:top w:val="single" w:sz="4" w:space="0" w:color="auto"/>
+        <w:left w:val="single" w:sz="4" w:space="0" w:color="auto"/>
+        <w:bottom w:val="single" w:sz="4" w:space="0" w:color="auto"/>
+        <w:right w:val="single" w:sz="4" w:space="0" w:color="auto"/>
+        <w:insideH w:val="single" w:sz="4" w:space="0" w:color="auto"/>
+        <w:insideV w:val="single" w:sz="4" w:space="0" w:color="auto"/>
+      </w:tblBorders>
+    </w:tblPr>
+  </w:style>
+  <w:style w:type="character" w:customStyle="1" w:styleId="TuNormalChar">
+    <w:name w:val="Tu Normal Char"/>
+    <w:basedOn w:val="TuStyle-Title1Char"/>
+    <w:link w:val="TuNormal"/>
+    <w:rsid w:val="00327663"/>
+    <w:rPr>
+      <w:rFonts w:ascii="Times New Roman" w:hAnsi="Times New Roman" w:cs="Times New Roman"/>
+      <w:b w:val="0"/>
+      <w:color w:val="000000"/>
+      <w:sz w:val="26"/>
+      <w:szCs w:val="26"/>
+      <w14:textFill>
+        <w14:solidFill>
+          <w14:srgbClr w14:val="000000">
+            <w14:lumMod w14:val="50000"/>
+          </w14:srgbClr>
+        </w14:solidFill>
+      </w14:textFill>
+    </w:rPr>
   </w:style>
 </w:styles>
 </file>

</xml_diff>